<commit_message>
Security, Authorization, Authentication update
</commit_message>
<xml_diff>
--- a/Documents/Design Document.docx
+++ b/Documents/Design Document.docx
@@ -2,171 +2,930 @@
 <file path=word/document.xml><?xml version="1.0" encoding="utf-8"?>
 <w:document xmlns:wpc="http://schemas.microsoft.com/office/word/2010/wordprocessingCanvas" xmlns:cx="http://schemas.microsoft.com/office/drawing/2014/chartex" xmlns:mc="http://schemas.openxmlformats.org/markup-compatibility/2006" xmlns:o="urn:schemas-microsoft-com:office:office" xmlns:r="http://schemas.openxmlformats.org/officeDocument/2006/relationships" xmlns:m="http://schemas.openxmlformats.org/officeDocument/2006/math" xmlns:v="urn:schemas-microsoft-com:vml" xmlns:wp14="http://schemas.microsoft.com/office/word/2010/wordprocessingDrawing" xmlns:wp="http://schemas.openxmlformats.org/drawingml/2006/wordprocessingDrawing" xmlns:w10="urn:schemas-microsoft-com:office:word" xmlns:w="http://schemas.openxmlformats.org/wordprocessingml/2006/main" xmlns:w14="http://schemas.microsoft.com/office/word/2010/wordml" xmlns:w15="http://schemas.microsoft.com/office/word/2012/wordml" xmlns:w16se="http://schemas.microsoft.com/office/word/2015/wordml/symex" xmlns:wpg="http://schemas.microsoft.com/office/word/2010/wordprocessingGroup" xmlns:wpi="http://schemas.microsoft.com/office/word/2010/wordprocessingInk" xmlns:wne="http://schemas.microsoft.com/office/word/2006/wordml" xmlns:wps="http://schemas.microsoft.com/office/word/2010/wordprocessingShape" mc:Ignorable="w14 w15 w16se wp14">
   <w:body>
-    <w:p>
-      <w:pPr>
-        <w:jc w:val="center"/>
+    <w:sdt>
+      <w:sdtPr>
+        <w:id w:val="395248907"/>
+        <w:docPartObj>
+          <w:docPartGallery w:val="Cover Pages"/>
+          <w:docPartUnique/>
+        </w:docPartObj>
+      </w:sdtPr>
+      <w:sdtEndPr>
         <w:rPr>
           <w:sz w:val="52"/>
           <w:szCs w:val="44"/>
         </w:rPr>
-      </w:pPr>
-      <w:r>
-        <w:rPr>
-          <w:sz w:val="52"/>
-          <w:szCs w:val="44"/>
-        </w:rPr>
-        <w:t>Design Document</w:t>
-      </w:r>
-    </w:p>
-    <w:p>
-      <w:pPr>
-        <w:jc w:val="center"/>
-        <w:rPr>
-          <w:sz w:val="52"/>
-          <w:szCs w:val="44"/>
-        </w:rPr>
-      </w:pPr>
-    </w:p>
-    <w:p>
-      <w:pPr>
-        <w:jc w:val="center"/>
-        <w:rPr>
-          <w:sz w:val="52"/>
-          <w:szCs w:val="44"/>
-        </w:rPr>
-      </w:pPr>
-    </w:p>
-    <w:p>
-      <w:pPr>
-        <w:jc w:val="center"/>
-        <w:rPr>
-          <w:sz w:val="52"/>
-          <w:szCs w:val="44"/>
-        </w:rPr>
-      </w:pPr>
-    </w:p>
-    <w:p>
-      <w:pPr>
-        <w:jc w:val="center"/>
-        <w:rPr>
-          <w:sz w:val="52"/>
-          <w:szCs w:val="44"/>
-        </w:rPr>
-      </w:pPr>
-    </w:p>
-    <w:p>
-      <w:pPr>
-        <w:jc w:val="center"/>
-        <w:rPr>
-          <w:sz w:val="52"/>
-          <w:szCs w:val="44"/>
-        </w:rPr>
-      </w:pPr>
-    </w:p>
-    <w:p>
-      <w:pPr>
-        <w:jc w:val="center"/>
-        <w:rPr>
-          <w:sz w:val="52"/>
-          <w:szCs w:val="44"/>
-        </w:rPr>
-      </w:pPr>
-    </w:p>
-    <w:p>
-      <w:pPr>
-        <w:jc w:val="center"/>
-        <w:rPr>
-          <w:sz w:val="52"/>
-          <w:szCs w:val="44"/>
-        </w:rPr>
-      </w:pPr>
-    </w:p>
-    <w:p>
-      <w:pPr>
-        <w:jc w:val="center"/>
-        <w:rPr>
-          <w:sz w:val="52"/>
-          <w:szCs w:val="44"/>
-        </w:rPr>
-      </w:pPr>
-    </w:p>
-    <w:p>
-      <w:pPr>
-        <w:jc w:val="center"/>
-        <w:rPr>
-          <w:sz w:val="52"/>
-          <w:szCs w:val="44"/>
-        </w:rPr>
-      </w:pPr>
-    </w:p>
-    <w:p>
-      <w:pPr>
-        <w:jc w:val="center"/>
-        <w:rPr>
-          <w:sz w:val="52"/>
-          <w:szCs w:val="44"/>
-        </w:rPr>
-      </w:pPr>
-    </w:p>
-    <w:p>
-      <w:pPr>
-        <w:jc w:val="center"/>
-        <w:rPr>
-          <w:sz w:val="52"/>
-          <w:szCs w:val="44"/>
-        </w:rPr>
-      </w:pPr>
-    </w:p>
-    <w:p>
-      <w:pPr>
-        <w:jc w:val="center"/>
-        <w:rPr>
-          <w:sz w:val="52"/>
-          <w:szCs w:val="44"/>
-        </w:rPr>
-      </w:pPr>
-    </w:p>
-    <w:p>
-      <w:pPr>
-        <w:jc w:val="center"/>
-        <w:rPr>
-          <w:sz w:val="52"/>
-          <w:szCs w:val="44"/>
-        </w:rPr>
-      </w:pPr>
-    </w:p>
-    <w:p>
-      <w:pPr>
-        <w:jc w:val="right"/>
-        <w:rPr>
-          <w:sz w:val="52"/>
-          <w:szCs w:val="44"/>
-        </w:rPr>
-      </w:pPr>
-      <w:r>
-        <w:rPr>
-          <w:sz w:val="52"/>
-          <w:szCs w:val="44"/>
-        </w:rPr>
-        <w:t xml:space="preserve">Made </w:t>
-      </w:r>
-      <w:r>
-        <w:rPr>
-          <w:sz w:val="52"/>
-          <w:szCs w:val="44"/>
-        </w:rPr>
-        <w:t>by</w:t>
-      </w:r>
-      <w:r>
-        <w:rPr>
-          <w:sz w:val="52"/>
-          <w:szCs w:val="44"/>
-        </w:rPr>
-        <w:t>: Georgi Zhizgov</w:t>
-      </w:r>
-    </w:p>
+      </w:sdtEndPr>
+      <w:sdtContent>
+        <w:p>
+          <w:r>
+            <w:rPr>
+              <w:noProof/>
+            </w:rPr>
+            <mc:AlternateContent>
+              <mc:Choice Requires="wps">
+                <w:drawing>
+                  <wp:anchor distT="0" distB="0" distL="114300" distR="114300" simplePos="0" relativeHeight="251664384" behindDoc="0" locked="0" layoutInCell="1" allowOverlap="1">
+                    <wp:simplePos x="0" y="0"/>
+                    <mc:AlternateContent>
+                      <mc:Choice Requires="wp14">
+                        <wp:positionH relativeFrom="page">
+                          <wp14:pctPosHOffset>45500</wp14:pctPosHOffset>
+                        </wp:positionH>
+                      </mc:Choice>
+                      <mc:Fallback>
+                        <wp:positionH relativeFrom="page">
+                          <wp:posOffset>3536315</wp:posOffset>
+                        </wp:positionH>
+                      </mc:Fallback>
+                    </mc:AlternateContent>
+                    <mc:AlternateContent>
+                      <mc:Choice Requires="wp14">
+                        <wp:positionV relativeFrom="page">
+                          <wp14:pctPosVOffset>66000</wp14:pctPosVOffset>
+                        </wp:positionV>
+                      </mc:Choice>
+                      <mc:Fallback>
+                        <wp:positionV relativeFrom="page">
+                          <wp:posOffset>6638290</wp:posOffset>
+                        </wp:positionV>
+                      </mc:Fallback>
+                    </mc:AlternateContent>
+                    <wp:extent cx="2797810" cy="268605"/>
+                    <wp:effectExtent l="0" t="0" r="0" b="0"/>
+                    <wp:wrapSquare wrapText="bothSides"/>
+                    <wp:docPr id="465" name="Text Box 465"/>
+                    <wp:cNvGraphicFramePr/>
+                    <a:graphic xmlns:a="http://schemas.openxmlformats.org/drawingml/2006/main">
+                      <a:graphicData uri="http://schemas.microsoft.com/office/word/2010/wordprocessingShape">
+                        <wps:wsp>
+                          <wps:cNvSpPr txBox="1"/>
+                          <wps:spPr>
+                            <a:xfrm>
+                              <a:off x="0" y="0"/>
+                              <a:ext cx="2797810" cy="268605"/>
+                            </a:xfrm>
+                            <a:prstGeom prst="rect">
+                              <a:avLst/>
+                            </a:prstGeom>
+                            <a:noFill/>
+                            <a:ln w="6350">
+                              <a:noFill/>
+                            </a:ln>
+                            <a:effectLst/>
+                          </wps:spPr>
+                          <wps:txbx>
+                            <w:txbxContent>
+                              <w:p>
+                                <w:pPr>
+                                  <w:pStyle w:val="NoSpacing"/>
+                                  <w:rPr>
+                                    <w:noProof/>
+                                    <w:color w:val="44546A" w:themeColor="text2"/>
+                                  </w:rPr>
+                                </w:pPr>
+                                <w:sdt>
+                                  <w:sdtPr>
+                                    <w:rPr>
+                                      <w:noProof/>
+                                      <w:color w:val="44546A" w:themeColor="text2"/>
+                                    </w:rPr>
+                                    <w:alias w:val="Author"/>
+                                    <w:id w:val="15524260"/>
+                                    <w:dataBinding w:prefixMappings="xmlns:ns0='http://schemas.openxmlformats.org/package/2006/metadata/core-properties' xmlns:ns1='http://purl.org/dc/elements/1.1/'" w:xpath="/ns0:coreProperties[1]/ns1:creator[1]" w:storeItemID="{6C3C8BC8-F283-45AE-878A-BAB7291924A1}"/>
+                                    <w:text/>
+                                  </w:sdtPr>
+                                  <w:sdtContent>
+                                    <w:r>
+                                      <w:rPr>
+                                        <w:noProof/>
+                                        <w:color w:val="44546A" w:themeColor="text2"/>
+                                      </w:rPr>
+                                      <w:t>Made by: Georgi Zhizgov</w:t>
+                                    </w:r>
+                                  </w:sdtContent>
+                                </w:sdt>
+                              </w:p>
+                            </w:txbxContent>
+                          </wps:txbx>
+                          <wps:bodyPr rot="0" spcFirstLastPara="0" vertOverflow="overflow" horzOverflow="overflow" vert="horz" wrap="square" lIns="91440" tIns="45720" rIns="91440" bIns="45720" numCol="1" spcCol="0" rtlCol="0" fromWordArt="0" anchor="b" anchorCtr="0" forceAA="0" compatLnSpc="1">
+                            <a:prstTxWarp prst="textNoShape">
+                              <a:avLst/>
+                            </a:prstTxWarp>
+                            <a:spAutoFit/>
+                          </wps:bodyPr>
+                        </wps:wsp>
+                      </a:graphicData>
+                    </a:graphic>
+                    <wp14:sizeRelH relativeFrom="page">
+                      <wp14:pctWidth>36000</wp14:pctWidth>
+                    </wp14:sizeRelH>
+                    <wp14:sizeRelV relativeFrom="margin">
+                      <wp14:pctHeight>0</wp14:pctHeight>
+                    </wp14:sizeRelV>
+                  </wp:anchor>
+                </w:drawing>
+              </mc:Choice>
+              <mc:Fallback>
+                <w:pict>
+                  <v:shapetype id="_x0000_t202" coordsize="21600,21600" o:spt="202" path="m,l,21600r21600,l21600,xe">
+                    <v:stroke joinstyle="miter"/>
+                    <v:path gradientshapeok="t" o:connecttype="rect"/>
+                  </v:shapetype>
+                  <v:shape id="Text Box 465" o:spid="_x0000_s1026" type="#_x0000_t202" style="position:absolute;margin-left:0;margin-top:0;width:220.3pt;height:21.15pt;z-index:251664384;visibility:visible;mso-wrap-style:square;mso-width-percent:360;mso-height-percent:0;mso-left-percent:455;mso-top-percent:660;mso-wrap-distance-left:9pt;mso-wrap-distance-top:0;mso-wrap-distance-right:9pt;mso-wrap-distance-bottom:0;mso-position-horizontal-relative:page;mso-position-vertical-relative:page;mso-width-percent:360;mso-height-percent:0;mso-left-percent:455;mso-top-percent:660;mso-width-relative:page;mso-height-relative:margin;v-text-anchor:bottom" o:gfxdata="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" filled="f" stroked="f" strokeweight=".5pt">
+                    <v:textbox style="mso-fit-shape-to-text:t">
+                      <w:txbxContent>
+                        <w:p>
+                          <w:pPr>
+                            <w:pStyle w:val="NoSpacing"/>
+                            <w:rPr>
+                              <w:noProof/>
+                              <w:color w:val="44546A" w:themeColor="text2"/>
+                            </w:rPr>
+                          </w:pPr>
+                          <w:sdt>
+                            <w:sdtPr>
+                              <w:rPr>
+                                <w:noProof/>
+                                <w:color w:val="44546A" w:themeColor="text2"/>
+                              </w:rPr>
+                              <w:alias w:val="Author"/>
+                              <w:id w:val="15524260"/>
+                              <w:dataBinding w:prefixMappings="xmlns:ns0='http://schemas.openxmlformats.org/package/2006/metadata/core-properties' xmlns:ns1='http://purl.org/dc/elements/1.1/'" w:xpath="/ns0:coreProperties[1]/ns1:creator[1]" w:storeItemID="{6C3C8BC8-F283-45AE-878A-BAB7291924A1}"/>
+                              <w:text/>
+                            </w:sdtPr>
+                            <w:sdtContent>
+                              <w:r>
+                                <w:rPr>
+                                  <w:noProof/>
+                                  <w:color w:val="44546A" w:themeColor="text2"/>
+                                </w:rPr>
+                                <w:t>Made by: Georgi Zhizgov</w:t>
+                              </w:r>
+                            </w:sdtContent>
+                          </w:sdt>
+                        </w:p>
+                      </w:txbxContent>
+                    </v:textbox>
+                    <w10:wrap type="square" anchorx="page" anchory="page"/>
+                  </v:shape>
+                </w:pict>
+              </mc:Fallback>
+            </mc:AlternateContent>
+          </w:r>
+          <w:r>
+            <w:rPr>
+              <w:noProof/>
+            </w:rPr>
+            <mc:AlternateContent>
+              <mc:Choice Requires="wps">
+                <w:drawing>
+                  <wp:anchor distT="0" distB="0" distL="114300" distR="114300" simplePos="0" relativeHeight="251663360" behindDoc="1" locked="0" layoutInCell="1" allowOverlap="1">
+                    <wp:simplePos x="0" y="0"/>
+                    <wp:positionH relativeFrom="page">
+                      <wp:align>center</wp:align>
+                    </wp:positionH>
+                    <wp:positionV relativeFrom="page">
+                      <wp:align>center</wp:align>
+                    </wp:positionV>
+                    <wp:extent cx="7383780" cy="9555480"/>
+                    <wp:effectExtent l="0" t="0" r="7620" b="7620"/>
+                    <wp:wrapNone/>
+                    <wp:docPr id="466" name="Rectangle 466"/>
+                    <wp:cNvGraphicFramePr>
+                      <a:graphicFrameLocks xmlns:a="http://schemas.openxmlformats.org/drawingml/2006/main"/>
+                    </wp:cNvGraphicFramePr>
+                    <a:graphic xmlns:a="http://schemas.openxmlformats.org/drawingml/2006/main">
+                      <a:graphicData uri="http://schemas.microsoft.com/office/word/2010/wordprocessingShape">
+                        <wps:wsp>
+                          <wps:cNvSpPr>
+                            <a:spLocks/>
+                          </wps:cNvSpPr>
+                          <wps:spPr>
+                            <a:xfrm>
+                              <a:off x="0" y="0"/>
+                              <a:ext cx="7383780" cy="9555480"/>
+                            </a:xfrm>
+                            <a:prstGeom prst="rect">
+                              <a:avLst/>
+                            </a:prstGeom>
+                            <a:gradFill>
+                              <a:gsLst>
+                                <a:gs pos="0">
+                                  <a:schemeClr val="accent1">
+                                    <a:lumMod val="20000"/>
+                                    <a:lumOff val="80000"/>
+                                  </a:schemeClr>
+                                </a:gs>
+                                <a:gs pos="100000">
+                                  <a:schemeClr val="accent1">
+                                    <a:lumMod val="60000"/>
+                                    <a:lumOff val="40000"/>
+                                  </a:schemeClr>
+                                </a:gs>
+                              </a:gsLst>
+                            </a:gradFill>
+                            <a:ln>
+                              <a:noFill/>
+                            </a:ln>
+                          </wps:spPr>
+                          <wps:style>
+                            <a:lnRef idx="2">
+                              <a:schemeClr val="accent1">
+                                <a:shade val="50000"/>
+                              </a:schemeClr>
+                            </a:lnRef>
+                            <a:fillRef idx="1003">
+                              <a:schemeClr val="lt2"/>
+                            </a:fillRef>
+                            <a:effectRef idx="0">
+                              <a:schemeClr val="accent1"/>
+                            </a:effectRef>
+                            <a:fontRef idx="minor">
+                              <a:schemeClr val="lt1"/>
+                            </a:fontRef>
+                          </wps:style>
+                          <wps:txbx>
+                            <w:txbxContent>
+                              <w:p/>
+                            </w:txbxContent>
+                          </wps:txbx>
+                          <wps:bodyPr rot="0" spcFirstLastPara="0" vertOverflow="overflow" horzOverflow="overflow" vert="horz" wrap="square" lIns="274320" tIns="45720" rIns="274320" bIns="45720" numCol="1" spcCol="0" rtlCol="0" fromWordArt="0" anchor="ctr" anchorCtr="0" forceAA="0" compatLnSpc="1">
+                            <a:prstTxWarp prst="textNoShape">
+                              <a:avLst/>
+                            </a:prstTxWarp>
+                            <a:noAutofit/>
+                          </wps:bodyPr>
+                        </wps:wsp>
+                      </a:graphicData>
+                    </a:graphic>
+                    <wp14:sizeRelH relativeFrom="page">
+                      <wp14:pctWidth>95000</wp14:pctWidth>
+                    </wp14:sizeRelH>
+                    <wp14:sizeRelV relativeFrom="page">
+                      <wp14:pctHeight>95000</wp14:pctHeight>
+                    </wp14:sizeRelV>
+                  </wp:anchor>
+                </w:drawing>
+              </mc:Choice>
+              <mc:Fallback>
+                <w:pict>
+                  <v:rect id="Rectangle 466" o:spid="_x0000_s1027" style="position:absolute;margin-left:0;margin-top:0;width:581.4pt;height:752.4pt;z-index:-251653120;visibility:visible;mso-wrap-style:square;mso-width-percent:950;mso-height-percent:950;mso-wrap-distance-left:9pt;mso-wrap-distance-top:0;mso-wrap-distance-right:9pt;mso-wrap-distance-bottom:0;mso-position-horizontal:center;mso-position-horizontal-relative:page;mso-position-vertical:center;mso-position-vertical-relative:page;mso-width-percent:950;mso-height-percent:950;mso-width-relative:page;mso-height-relative:page;v-text-anchor:middle" o:gfxdata="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" fillcolor="#deeaf6 [660]" stroked="f" strokeweight="1pt">
+                    <v:fill color2="#9cc2e5 [1940]" rotate="t" focus="100%" type="gradient">
+                      <o:fill v:ext="view" type="gradientUnscaled"/>
+                    </v:fill>
+                    <v:path arrowok="t"/>
+                    <v:textbox inset="21.6pt,,21.6pt">
+                      <w:txbxContent>
+                        <w:p/>
+                      </w:txbxContent>
+                    </v:textbox>
+                    <w10:wrap anchorx="page" anchory="page"/>
+                  </v:rect>
+                </w:pict>
+              </mc:Fallback>
+            </mc:AlternateContent>
+          </w:r>
+          <w:r>
+            <w:rPr>
+              <w:noProof/>
+            </w:rPr>
+            <mc:AlternateContent>
+              <mc:Choice Requires="wps">
+                <w:drawing>
+                  <wp:anchor distT="0" distB="0" distL="114300" distR="114300" simplePos="0" relativeHeight="251660288" behindDoc="0" locked="0" layoutInCell="1" allowOverlap="1">
+                    <wp:simplePos x="0" y="0"/>
+                    <mc:AlternateContent>
+                      <mc:Choice Requires="wp14">
+                        <wp:positionH relativeFrom="page">
+                          <wp14:pctPosHOffset>45500</wp14:pctPosHOffset>
+                        </wp:positionH>
+                      </mc:Choice>
+                      <mc:Fallback>
+                        <wp:positionH relativeFrom="page">
+                          <wp:posOffset>3536315</wp:posOffset>
+                        </wp:positionH>
+                      </mc:Fallback>
+                    </mc:AlternateContent>
+                    <mc:AlternateContent>
+                      <mc:Choice Requires="wp14">
+                        <wp:positionV relativeFrom="page">
+                          <wp14:pctPosVOffset>2500</wp14:pctPosVOffset>
+                        </wp:positionV>
+                      </mc:Choice>
+                      <mc:Fallback>
+                        <wp:positionV relativeFrom="page">
+                          <wp:posOffset>251460</wp:posOffset>
+                        </wp:positionV>
+                      </mc:Fallback>
+                    </mc:AlternateContent>
+                    <wp:extent cx="2875915" cy="3017520"/>
+                    <wp:effectExtent l="0" t="0" r="0" b="0"/>
+                    <wp:wrapNone/>
+                    <wp:docPr id="467" name="Rectangle 467"/>
+                    <wp:cNvGraphicFramePr/>
+                    <a:graphic xmlns:a="http://schemas.openxmlformats.org/drawingml/2006/main">
+                      <a:graphicData uri="http://schemas.microsoft.com/office/word/2010/wordprocessingShape">
+                        <wps:wsp>
+                          <wps:cNvSpPr/>
+                          <wps:spPr>
+                            <a:xfrm>
+                              <a:off x="0" y="0"/>
+                              <a:ext cx="2875915" cy="3017520"/>
+                            </a:xfrm>
+                            <a:prstGeom prst="rect">
+                              <a:avLst/>
+                            </a:prstGeom>
+                            <a:solidFill>
+                              <a:schemeClr val="tx2"/>
+                            </a:solidFill>
+                            <a:ln>
+                              <a:noFill/>
+                            </a:ln>
+                          </wps:spPr>
+                          <wps:style>
+                            <a:lnRef idx="2">
+                              <a:schemeClr val="accent1">
+                                <a:shade val="50000"/>
+                              </a:schemeClr>
+                            </a:lnRef>
+                            <a:fillRef idx="1">
+                              <a:schemeClr val="accent1"/>
+                            </a:fillRef>
+                            <a:effectRef idx="0">
+                              <a:schemeClr val="accent1"/>
+                            </a:effectRef>
+                            <a:fontRef idx="minor">
+                              <a:schemeClr val="lt1"/>
+                            </a:fontRef>
+                          </wps:style>
+                          <wps:txbx>
+                            <w:txbxContent>
+                              <w:p>
+                                <w:pPr>
+                                  <w:spacing w:before="240"/>
+                                  <w:jc w:val="center"/>
+                                  <w:rPr>
+                                    <w:color w:val="FFFFFF" w:themeColor="background1"/>
+                                  </w:rPr>
+                                </w:pPr>
+                                <w:sdt>
+                                  <w:sdtPr>
+                                    <w:rPr>
+                                      <w:color w:val="FFFFFF" w:themeColor="background1"/>
+                                    </w:rPr>
+                                    <w:alias w:val="Abstract"/>
+                                    <w:id w:val="8276291"/>
+                                    <w:showingPlcHdr/>
+                                    <w:dataBinding w:prefixMappings="xmlns:ns0='http://schemas.microsoft.com/office/2006/coverPageProps'" w:xpath="/ns0:CoverPageProperties[1]/ns0:Abstract[1]" w:storeItemID="{55AF091B-3C7A-41E3-B477-F2FDAA23CFDA}"/>
+                                    <w:text/>
+                                  </w:sdtPr>
+                                  <w:sdtContent>
+                                    <w:r>
+                                      <w:rPr>
+                                        <w:color w:val="FFFFFF" w:themeColor="background1"/>
+                                      </w:rPr>
+                                      <w:t xml:space="preserve">     </w:t>
+                                    </w:r>
+                                  </w:sdtContent>
+                                </w:sdt>
+                              </w:p>
+                              <w:p/>
+                            </w:txbxContent>
+                          </wps:txbx>
+                          <wps:bodyPr rot="0" spcFirstLastPara="0" vertOverflow="overflow" horzOverflow="overflow" vert="horz" wrap="square" lIns="182880" tIns="182880" rIns="182880" bIns="365760" numCol="1" spcCol="0" rtlCol="0" fromWordArt="0" anchor="b" anchorCtr="0" forceAA="0" compatLnSpc="1">
+                            <a:prstTxWarp prst="textNoShape">
+                              <a:avLst/>
+                            </a:prstTxWarp>
+                            <a:noAutofit/>
+                          </wps:bodyPr>
+                        </wps:wsp>
+                      </a:graphicData>
+                    </a:graphic>
+                    <wp14:sizeRelH relativeFrom="page">
+                      <wp14:pctWidth>37000</wp14:pctWidth>
+                    </wp14:sizeRelH>
+                    <wp14:sizeRelV relativeFrom="page">
+                      <wp14:pctHeight>30000</wp14:pctHeight>
+                    </wp14:sizeRelV>
+                  </wp:anchor>
+                </w:drawing>
+              </mc:Choice>
+              <mc:Fallback>
+                <w:pict>
+                  <v:rect id="Rectangle 467" o:spid="_x0000_s1028" style="position:absolute;margin-left:0;margin-top:0;width:226.45pt;height:237.6pt;z-index:251660288;visibility:visible;mso-wrap-style:square;mso-width-percent:370;mso-height-percent:300;mso-left-percent:455;mso-top-percent:25;mso-wrap-distance-left:9pt;mso-wrap-distance-top:0;mso-wrap-distance-right:9pt;mso-wrap-distance-bottom:0;mso-position-horizontal-relative:page;mso-position-vertical-relative:page;mso-width-percent:370;mso-height-percent:300;mso-left-percent:455;mso-top-percent:25;mso-width-relative:page;mso-height-relative:page;v-text-anchor:bottom" o:gfxdata="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" fillcolor="#44546a [3215]" stroked="f" strokeweight="1pt">
+                    <v:textbox inset="14.4pt,14.4pt,14.4pt,28.8pt">
+                      <w:txbxContent>
+                        <w:p>
+                          <w:pPr>
+                            <w:spacing w:before="240"/>
+                            <w:jc w:val="center"/>
+                            <w:rPr>
+                              <w:color w:val="FFFFFF" w:themeColor="background1"/>
+                            </w:rPr>
+                          </w:pPr>
+                          <w:sdt>
+                            <w:sdtPr>
+                              <w:rPr>
+                                <w:color w:val="FFFFFF" w:themeColor="background1"/>
+                              </w:rPr>
+                              <w:alias w:val="Abstract"/>
+                              <w:id w:val="8276291"/>
+                              <w:showingPlcHdr/>
+                              <w:dataBinding w:prefixMappings="xmlns:ns0='http://schemas.microsoft.com/office/2006/coverPageProps'" w:xpath="/ns0:CoverPageProperties[1]/ns0:Abstract[1]" w:storeItemID="{55AF091B-3C7A-41E3-B477-F2FDAA23CFDA}"/>
+                              <w:text/>
+                            </w:sdtPr>
+                            <w:sdtContent>
+                              <w:r>
+                                <w:rPr>
+                                  <w:color w:val="FFFFFF" w:themeColor="background1"/>
+                                </w:rPr>
+                                <w:t xml:space="preserve">     </w:t>
+                              </w:r>
+                            </w:sdtContent>
+                          </w:sdt>
+                        </w:p>
+                        <w:p/>
+                      </w:txbxContent>
+                    </v:textbox>
+                    <w10:wrap anchorx="page" anchory="page"/>
+                  </v:rect>
+                </w:pict>
+              </mc:Fallback>
+            </mc:AlternateContent>
+          </w:r>
+          <w:r>
+            <w:rPr>
+              <w:noProof/>
+            </w:rPr>
+            <mc:AlternateContent>
+              <mc:Choice Requires="wps">
+                <w:drawing>
+                  <wp:anchor distT="0" distB="0" distL="114300" distR="114300" simplePos="0" relativeHeight="251659264" behindDoc="0" locked="0" layoutInCell="1" allowOverlap="1">
+                    <wp:simplePos x="0" y="0"/>
+                    <mc:AlternateContent>
+                      <mc:Choice Requires="wp14">
+                        <wp:positionH relativeFrom="page">
+                          <wp14:pctPosHOffset>44000</wp14:pctPosHOffset>
+                        </wp:positionH>
+                      </mc:Choice>
+                      <mc:Fallback>
+                        <wp:positionH relativeFrom="page">
+                          <wp:posOffset>3419475</wp:posOffset>
+                        </wp:positionH>
+                      </mc:Fallback>
+                    </mc:AlternateContent>
+                    <mc:AlternateContent>
+                      <mc:Choice Requires="wp14">
+                        <wp:positionV relativeFrom="page">
+                          <wp14:pctPosVOffset>2500</wp14:pctPosVOffset>
+                        </wp:positionV>
+                      </mc:Choice>
+                      <mc:Fallback>
+                        <wp:positionV relativeFrom="page">
+                          <wp:posOffset>251460</wp:posOffset>
+                        </wp:positionV>
+                      </mc:Fallback>
+                    </mc:AlternateContent>
+                    <wp:extent cx="3108960" cy="7040880"/>
+                    <wp:effectExtent l="0" t="0" r="0" b="0"/>
+                    <wp:wrapNone/>
+                    <wp:docPr id="468" name="Rectangle 468"/>
+                    <wp:cNvGraphicFramePr/>
+                    <a:graphic xmlns:a="http://schemas.openxmlformats.org/drawingml/2006/main">
+                      <a:graphicData uri="http://schemas.microsoft.com/office/word/2010/wordprocessingShape">
+                        <wps:wsp>
+                          <wps:cNvSpPr/>
+                          <wps:spPr>
+                            <a:xfrm>
+                              <a:off x="0" y="0"/>
+                              <a:ext cx="3108960" cy="7040880"/>
+                            </a:xfrm>
+                            <a:prstGeom prst="rect">
+                              <a:avLst/>
+                            </a:prstGeom>
+                            <a:solidFill>
+                              <a:schemeClr val="bg1"/>
+                            </a:solidFill>
+                            <a:ln w="15875">
+                              <a:solidFill>
+                                <a:schemeClr val="bg2">
+                                  <a:lumMod val="50000"/>
+                                </a:schemeClr>
+                              </a:solidFill>
+                            </a:ln>
+                          </wps:spPr>
+                          <wps:style>
+                            <a:lnRef idx="2">
+                              <a:schemeClr val="accent1">
+                                <a:shade val="50000"/>
+                              </a:schemeClr>
+                            </a:lnRef>
+                            <a:fillRef idx="1">
+                              <a:schemeClr val="accent1"/>
+                            </a:fillRef>
+                            <a:effectRef idx="0">
+                              <a:schemeClr val="accent1"/>
+                            </a:effectRef>
+                            <a:fontRef idx="minor">
+                              <a:schemeClr val="lt1"/>
+                            </a:fontRef>
+                          </wps:style>
+                          <wps:bodyPr rot="0" spcFirstLastPara="0" vertOverflow="overflow" horzOverflow="overflow" vert="horz" wrap="square" lIns="91440" tIns="45720" rIns="91440" bIns="45720" numCol="1" spcCol="0" rtlCol="0" fromWordArt="0" anchor="ctr" anchorCtr="0" forceAA="0" compatLnSpc="1">
+                            <a:prstTxWarp prst="textNoShape">
+                              <a:avLst/>
+                            </a:prstTxWarp>
+                            <a:noAutofit/>
+                          </wps:bodyPr>
+                        </wps:wsp>
+                      </a:graphicData>
+                    </a:graphic>
+                    <wp14:sizeRelH relativeFrom="page">
+                      <wp14:pctWidth>40000</wp14:pctWidth>
+                    </wp14:sizeRelH>
+                    <wp14:sizeRelV relativeFrom="page">
+                      <wp14:pctHeight>70000</wp14:pctHeight>
+                    </wp14:sizeRelV>
+                  </wp:anchor>
+                </w:drawing>
+              </mc:Choice>
+              <mc:Fallback>
+                <w:pict>
+                  <v:rect w14:anchorId="71C32930" id="Rectangle 468" o:spid="_x0000_s1026" style="position:absolute;margin-left:0;margin-top:0;width:244.8pt;height:554.4pt;z-index:251659264;visibility:visible;mso-wrap-style:square;mso-width-percent:400;mso-height-percent:700;mso-left-percent:440;mso-top-percent:25;mso-wrap-distance-left:9pt;mso-wrap-distance-top:0;mso-wrap-distance-right:9pt;mso-wrap-distance-bottom:0;mso-position-horizontal-relative:page;mso-position-vertical-relative:page;mso-width-percent:400;mso-height-percent:700;mso-left-percent:440;mso-top-percent:25;mso-width-relative:page;mso-height-relative:page;v-text-anchor:middle" o:gfxdata="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" fillcolor="white [3212]" strokecolor="#747070 [1614]" strokeweight="1.25pt">
+                    <w10:wrap anchorx="page" anchory="page"/>
+                  </v:rect>
+                </w:pict>
+              </mc:Fallback>
+            </mc:AlternateContent>
+          </w:r>
+          <w:r>
+            <w:rPr>
+              <w:noProof/>
+            </w:rPr>
+            <mc:AlternateContent>
+              <mc:Choice Requires="wps">
+                <w:drawing>
+                  <wp:anchor distT="0" distB="0" distL="114300" distR="114300" simplePos="0" relativeHeight="251662336" behindDoc="0" locked="0" layoutInCell="1" allowOverlap="1">
+                    <wp:simplePos x="0" y="0"/>
+                    <mc:AlternateContent>
+                      <mc:Choice Requires="wp14">
+                        <wp:positionH relativeFrom="page">
+                          <wp14:pctPosHOffset>45500</wp14:pctPosHOffset>
+                        </wp:positionH>
+                      </mc:Choice>
+                      <mc:Fallback>
+                        <wp:positionH relativeFrom="page">
+                          <wp:posOffset>3536315</wp:posOffset>
+                        </wp:positionH>
+                      </mc:Fallback>
+                    </mc:AlternateContent>
+                    <mc:AlternateContent>
+                      <mc:Choice Requires="wp14">
+                        <wp:positionV relativeFrom="page">
+                          <wp14:pctPosVOffset>69000</wp14:pctPosVOffset>
+                        </wp:positionV>
+                      </mc:Choice>
+                      <mc:Fallback>
+                        <wp:positionV relativeFrom="page">
+                          <wp:posOffset>6939915</wp:posOffset>
+                        </wp:positionV>
+                      </mc:Fallback>
+                    </mc:AlternateContent>
+                    <wp:extent cx="2875915" cy="118745"/>
+                    <wp:effectExtent l="0" t="0" r="0" b="0"/>
+                    <wp:wrapNone/>
+                    <wp:docPr id="469" name="Rectangle 469"/>
+                    <wp:cNvGraphicFramePr/>
+                    <a:graphic xmlns:a="http://schemas.openxmlformats.org/drawingml/2006/main">
+                      <a:graphicData uri="http://schemas.microsoft.com/office/word/2010/wordprocessingShape">
+                        <wps:wsp>
+                          <wps:cNvSpPr/>
+                          <wps:spPr>
+                            <a:xfrm>
+                              <a:off x="0" y="0"/>
+                              <a:ext cx="2875915" cy="118745"/>
+                            </a:xfrm>
+                            <a:prstGeom prst="rect">
+                              <a:avLst/>
+                            </a:prstGeom>
+                            <a:ln>
+                              <a:noFill/>
+                            </a:ln>
+                          </wps:spPr>
+                          <wps:style>
+                            <a:lnRef idx="2">
+                              <a:schemeClr val="accent1">
+                                <a:shade val="50000"/>
+                              </a:schemeClr>
+                            </a:lnRef>
+                            <a:fillRef idx="1">
+                              <a:schemeClr val="accent1"/>
+                            </a:fillRef>
+                            <a:effectRef idx="0">
+                              <a:schemeClr val="accent1"/>
+                            </a:effectRef>
+                            <a:fontRef idx="minor">
+                              <a:schemeClr val="lt1"/>
+                            </a:fontRef>
+                          </wps:style>
+                          <wps:bodyPr rot="0" spcFirstLastPara="0" vertOverflow="overflow" horzOverflow="overflow" vert="horz" wrap="square" lIns="91440" tIns="45720" rIns="91440" bIns="45720" numCol="1" spcCol="0" rtlCol="0" fromWordArt="0" anchor="ctr" anchorCtr="0" forceAA="0" compatLnSpc="1">
+                            <a:prstTxWarp prst="textNoShape">
+                              <a:avLst/>
+                            </a:prstTxWarp>
+                            <a:noAutofit/>
+                          </wps:bodyPr>
+                        </wps:wsp>
+                      </a:graphicData>
+                    </a:graphic>
+                    <wp14:sizeRelH relativeFrom="page">
+                      <wp14:pctWidth>37000</wp14:pctWidth>
+                    </wp14:sizeRelH>
+                    <wp14:sizeRelV relativeFrom="margin">
+                      <wp14:pctHeight>0</wp14:pctHeight>
+                    </wp14:sizeRelV>
+                  </wp:anchor>
+                </w:drawing>
+              </mc:Choice>
+              <mc:Fallback>
+                <w:pict>
+                  <v:rect w14:anchorId="1BA3D45C" id="Rectangle 469" o:spid="_x0000_s1026" style="position:absolute;margin-left:0;margin-top:0;width:226.45pt;height:9.35pt;z-index:251662336;visibility:visible;mso-wrap-style:square;mso-width-percent:370;mso-height-percent:0;mso-left-percent:455;mso-top-percent:690;mso-wrap-distance-left:9pt;mso-wrap-distance-top:0;mso-wrap-distance-right:9pt;mso-wrap-distance-bottom:0;mso-position-horizontal-relative:page;mso-position-vertical-relative:page;mso-width-percent:370;mso-height-percent:0;mso-left-percent:455;mso-top-percent:690;mso-width-relative:page;mso-height-relative:margin;v-text-anchor:middle" o:gfxdata="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" fillcolor="#5b9bd5 [3204]" stroked="f" strokeweight="1pt">
+                    <w10:wrap anchorx="page" anchory="page"/>
+                  </v:rect>
+                </w:pict>
+              </mc:Fallback>
+            </mc:AlternateContent>
+          </w:r>
+          <w:r>
+            <w:rPr>
+              <w:noProof/>
+            </w:rPr>
+            <mc:AlternateContent>
+              <mc:Choice Requires="wps">
+                <w:drawing>
+                  <wp:anchor distT="0" distB="0" distL="114300" distR="114300" simplePos="0" relativeHeight="251661312" behindDoc="0" locked="0" layoutInCell="1" allowOverlap="1">
+                    <wp:simplePos x="0" y="0"/>
+                    <mc:AlternateContent>
+                      <mc:Choice Requires="wp14">
+                        <wp:positionH relativeFrom="page">
+                          <wp14:pctPosHOffset>45500</wp14:pctPosHOffset>
+                        </wp:positionH>
+                      </mc:Choice>
+                      <mc:Fallback>
+                        <wp:positionH relativeFrom="page">
+                          <wp:posOffset>3536315</wp:posOffset>
+                        </wp:positionH>
+                      </mc:Fallback>
+                    </mc:AlternateContent>
+                    <mc:AlternateContent>
+                      <mc:Choice Requires="wp14">
+                        <wp:positionV relativeFrom="page">
+                          <wp14:pctPosVOffset>35000</wp14:pctPosVOffset>
+                        </wp:positionV>
+                      </mc:Choice>
+                      <mc:Fallback>
+                        <wp:positionV relativeFrom="page">
+                          <wp:posOffset>3520440</wp:posOffset>
+                        </wp:positionV>
+                      </mc:Fallback>
+                    </mc:AlternateContent>
+                    <wp:extent cx="2797810" cy="2475230"/>
+                    <wp:effectExtent l="0" t="0" r="0" b="0"/>
+                    <wp:wrapSquare wrapText="bothSides"/>
+                    <wp:docPr id="470" name="Text Box 470"/>
+                    <wp:cNvGraphicFramePr/>
+                    <a:graphic xmlns:a="http://schemas.openxmlformats.org/drawingml/2006/main">
+                      <a:graphicData uri="http://schemas.microsoft.com/office/word/2010/wordprocessingShape">
+                        <wps:wsp>
+                          <wps:cNvSpPr txBox="1"/>
+                          <wps:spPr>
+                            <a:xfrm>
+                              <a:off x="0" y="0"/>
+                              <a:ext cx="2797810" cy="2475230"/>
+                            </a:xfrm>
+                            <a:prstGeom prst="rect">
+                              <a:avLst/>
+                            </a:prstGeom>
+                            <a:noFill/>
+                            <a:ln w="6350">
+                              <a:noFill/>
+                            </a:ln>
+                            <a:effectLst/>
+                          </wps:spPr>
+                          <wps:txbx>
+                            <w:txbxContent>
+                              <w:sdt>
+                                <w:sdtPr>
+                                  <w:rPr>
+                                    <w:rFonts w:asciiTheme="majorHAnsi" w:eastAsiaTheme="majorEastAsia" w:hAnsiTheme="majorHAnsi" w:cstheme="majorBidi"/>
+                                    <w:noProof/>
+                                    <w:color w:val="5B9BD5" w:themeColor="accent1"/>
+                                    <w:sz w:val="72"/>
+                                    <w:szCs w:val="72"/>
+                                  </w:rPr>
+                                  <w:alias w:val="Title"/>
+                                  <w:id w:val="-958338334"/>
+                                  <w:dataBinding w:prefixMappings="xmlns:ns0='http://schemas.openxmlformats.org/package/2006/metadata/core-properties' xmlns:ns1='http://purl.org/dc/elements/1.1/'" w:xpath="/ns0:coreProperties[1]/ns1:title[1]" w:storeItemID="{6C3C8BC8-F283-45AE-878A-BAB7291924A1}"/>
+                                  <w:text/>
+                                </w:sdtPr>
+                                <w:sdtContent>
+                                  <w:p>
+                                    <w:pPr>
+                                      <w:spacing w:line="240" w:lineRule="auto"/>
+                                      <w:rPr>
+                                        <w:rFonts w:asciiTheme="majorHAnsi" w:eastAsiaTheme="majorEastAsia" w:hAnsiTheme="majorHAnsi" w:cstheme="majorBidi"/>
+                                        <w:noProof/>
+                                        <w:color w:val="5B9BD5" w:themeColor="accent1"/>
+                                        <w:sz w:val="72"/>
+                                        <w:szCs w:val="144"/>
+                                      </w:rPr>
+                                    </w:pPr>
+                                    <w:r>
+                                      <w:rPr>
+                                        <w:rFonts w:asciiTheme="majorHAnsi" w:eastAsiaTheme="majorEastAsia" w:hAnsiTheme="majorHAnsi" w:cstheme="majorBidi"/>
+                                        <w:noProof/>
+                                        <w:color w:val="5B9BD5" w:themeColor="accent1"/>
+                                        <w:sz w:val="72"/>
+                                        <w:szCs w:val="72"/>
+                                      </w:rPr>
+                                      <w:t>Design Document</w:t>
+                                    </w:r>
+                                  </w:p>
+                                </w:sdtContent>
+                              </w:sdt>
+                              <w:sdt>
+                                <w:sdtPr>
+                                  <w:rPr>
+                                    <w:rFonts w:asciiTheme="majorHAnsi" w:eastAsiaTheme="majorEastAsia" w:hAnsiTheme="majorHAnsi" w:cstheme="majorBidi"/>
+                                    <w:noProof/>
+                                    <w:color w:val="44546A" w:themeColor="text2"/>
+                                    <w:sz w:val="32"/>
+                                    <w:szCs w:val="32"/>
+                                  </w:rPr>
+                                  <w:alias w:val="Subtitle"/>
+                                  <w:id w:val="15524255"/>
+                                  <w:dataBinding w:prefixMappings="xmlns:ns0='http://schemas.openxmlformats.org/package/2006/metadata/core-properties' xmlns:ns1='http://purl.org/dc/elements/1.1/'" w:xpath="/ns0:coreProperties[1]/ns1:subject[1]" w:storeItemID="{6C3C8BC8-F283-45AE-878A-BAB7291924A1}"/>
+                                  <w:text/>
+                                </w:sdtPr>
+                                <w:sdtContent>
+                                  <w:p>
+                                    <w:pPr>
+                                      <w:rPr>
+                                        <w:rFonts w:asciiTheme="majorHAnsi" w:eastAsiaTheme="majorEastAsia" w:hAnsiTheme="majorHAnsi" w:cstheme="majorBidi"/>
+                                        <w:noProof/>
+                                        <w:color w:val="44546A" w:themeColor="text2"/>
+                                        <w:sz w:val="32"/>
+                                        <w:szCs w:val="40"/>
+                                      </w:rPr>
+                                    </w:pPr>
+                                    <w:r>
+                                      <w:rPr>
+                                        <w:rFonts w:asciiTheme="majorHAnsi" w:eastAsiaTheme="majorEastAsia" w:hAnsiTheme="majorHAnsi" w:cstheme="majorBidi"/>
+                                        <w:noProof/>
+                                        <w:color w:val="44546A" w:themeColor="text2"/>
+                                        <w:sz w:val="32"/>
+                                        <w:szCs w:val="32"/>
+                                      </w:rPr>
+                                      <w:t>Version 2.0</w:t>
+                                    </w:r>
+                                  </w:p>
+                                </w:sdtContent>
+                              </w:sdt>
+                            </w:txbxContent>
+                          </wps:txbx>
+                          <wps:bodyPr rot="0" spcFirstLastPara="0" vertOverflow="overflow" horzOverflow="overflow" vert="horz" wrap="square" lIns="91440" tIns="45720" rIns="91440" bIns="45720" numCol="1" spcCol="0" rtlCol="0" fromWordArt="0" anchor="t" anchorCtr="0" forceAA="0" compatLnSpc="1">
+                            <a:prstTxWarp prst="textNoShape">
+                              <a:avLst/>
+                            </a:prstTxWarp>
+                            <a:spAutoFit/>
+                          </wps:bodyPr>
+                        </wps:wsp>
+                      </a:graphicData>
+                    </a:graphic>
+                    <wp14:sizeRelH relativeFrom="page">
+                      <wp14:pctWidth>36000</wp14:pctWidth>
+                    </wp14:sizeRelH>
+                    <wp14:sizeRelV relativeFrom="page">
+                      <wp14:pctHeight>28000</wp14:pctHeight>
+                    </wp14:sizeRelV>
+                  </wp:anchor>
+                </w:drawing>
+              </mc:Choice>
+              <mc:Fallback>
+                <w:pict>
+                  <v:shape id="Text Box 470" o:spid="_x0000_s1029" type="#_x0000_t202" style="position:absolute;margin-left:0;margin-top:0;width:220.3pt;height:194.9pt;z-index:251661312;visibility:visible;mso-wrap-style:square;mso-width-percent:360;mso-height-percent:280;mso-left-percent:455;mso-top-percent:350;mso-wrap-distance-left:9pt;mso-wrap-distance-top:0;mso-wrap-distance-right:9pt;mso-wrap-distance-bottom:0;mso-position-horizontal-relative:page;mso-position-vertical-relative:page;mso-width-percent:360;mso-height-percent:280;mso-left-percent:455;mso-top-percent:350;mso-width-relative:page;mso-height-relative:page;v-text-anchor:top" o:gfxdata="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" filled="f" stroked="f" strokeweight=".5pt">
+                    <v:textbox style="mso-fit-shape-to-text:t">
+                      <w:txbxContent>
+                        <w:sdt>
+                          <w:sdtPr>
+                            <w:rPr>
+                              <w:rFonts w:asciiTheme="majorHAnsi" w:eastAsiaTheme="majorEastAsia" w:hAnsiTheme="majorHAnsi" w:cstheme="majorBidi"/>
+                              <w:noProof/>
+                              <w:color w:val="5B9BD5" w:themeColor="accent1"/>
+                              <w:sz w:val="72"/>
+                              <w:szCs w:val="72"/>
+                            </w:rPr>
+                            <w:alias w:val="Title"/>
+                            <w:id w:val="-958338334"/>
+                            <w:dataBinding w:prefixMappings="xmlns:ns0='http://schemas.openxmlformats.org/package/2006/metadata/core-properties' xmlns:ns1='http://purl.org/dc/elements/1.1/'" w:xpath="/ns0:coreProperties[1]/ns1:title[1]" w:storeItemID="{6C3C8BC8-F283-45AE-878A-BAB7291924A1}"/>
+                            <w:text/>
+                          </w:sdtPr>
+                          <w:sdtContent>
+                            <w:p>
+                              <w:pPr>
+                                <w:spacing w:line="240" w:lineRule="auto"/>
+                                <w:rPr>
+                                  <w:rFonts w:asciiTheme="majorHAnsi" w:eastAsiaTheme="majorEastAsia" w:hAnsiTheme="majorHAnsi" w:cstheme="majorBidi"/>
+                                  <w:noProof/>
+                                  <w:color w:val="5B9BD5" w:themeColor="accent1"/>
+                                  <w:sz w:val="72"/>
+                                  <w:szCs w:val="144"/>
+                                </w:rPr>
+                              </w:pPr>
+                              <w:r>
+                                <w:rPr>
+                                  <w:rFonts w:asciiTheme="majorHAnsi" w:eastAsiaTheme="majorEastAsia" w:hAnsiTheme="majorHAnsi" w:cstheme="majorBidi"/>
+                                  <w:noProof/>
+                                  <w:color w:val="5B9BD5" w:themeColor="accent1"/>
+                                  <w:sz w:val="72"/>
+                                  <w:szCs w:val="72"/>
+                                </w:rPr>
+                                <w:t>Design Document</w:t>
+                              </w:r>
+                            </w:p>
+                          </w:sdtContent>
+                        </w:sdt>
+                        <w:sdt>
+                          <w:sdtPr>
+                            <w:rPr>
+                              <w:rFonts w:asciiTheme="majorHAnsi" w:eastAsiaTheme="majorEastAsia" w:hAnsiTheme="majorHAnsi" w:cstheme="majorBidi"/>
+                              <w:noProof/>
+                              <w:color w:val="44546A" w:themeColor="text2"/>
+                              <w:sz w:val="32"/>
+                              <w:szCs w:val="32"/>
+                            </w:rPr>
+                            <w:alias w:val="Subtitle"/>
+                            <w:id w:val="15524255"/>
+                            <w:dataBinding w:prefixMappings="xmlns:ns0='http://schemas.openxmlformats.org/package/2006/metadata/core-properties' xmlns:ns1='http://purl.org/dc/elements/1.1/'" w:xpath="/ns0:coreProperties[1]/ns1:subject[1]" w:storeItemID="{6C3C8BC8-F283-45AE-878A-BAB7291924A1}"/>
+                            <w:text/>
+                          </w:sdtPr>
+                          <w:sdtContent>
+                            <w:p>
+                              <w:pPr>
+                                <w:rPr>
+                                  <w:rFonts w:asciiTheme="majorHAnsi" w:eastAsiaTheme="majorEastAsia" w:hAnsiTheme="majorHAnsi" w:cstheme="majorBidi"/>
+                                  <w:noProof/>
+                                  <w:color w:val="44546A" w:themeColor="text2"/>
+                                  <w:sz w:val="32"/>
+                                  <w:szCs w:val="40"/>
+                                </w:rPr>
+                              </w:pPr>
+                              <w:r>
+                                <w:rPr>
+                                  <w:rFonts w:asciiTheme="majorHAnsi" w:eastAsiaTheme="majorEastAsia" w:hAnsiTheme="majorHAnsi" w:cstheme="majorBidi"/>
+                                  <w:noProof/>
+                                  <w:color w:val="44546A" w:themeColor="text2"/>
+                                  <w:sz w:val="32"/>
+                                  <w:szCs w:val="32"/>
+                                </w:rPr>
+                                <w:t>Version 2.0</w:t>
+                              </w:r>
+                            </w:p>
+                          </w:sdtContent>
+                        </w:sdt>
+                      </w:txbxContent>
+                    </v:textbox>
+                    <w10:wrap type="square" anchorx="page" anchory="page"/>
+                  </v:shape>
+                </w:pict>
+              </mc:Fallback>
+            </mc:AlternateContent>
+          </w:r>
+        </w:p>
+        <w:p>
+          <w:pPr>
+            <w:rPr>
+              <w:sz w:val="52"/>
+              <w:szCs w:val="44"/>
+            </w:rPr>
+          </w:pPr>
+          <w:r>
+            <w:rPr>
+              <w:sz w:val="52"/>
+              <w:szCs w:val="44"/>
+            </w:rPr>
+            <w:br w:type="page"/>
+          </w:r>
+        </w:p>
+      </w:sdtContent>
+    </w:sdt>
     <w:sdt>
       <w:sdtPr>
+        <w:rPr>
+          <w:rFonts w:asciiTheme="minorHAnsi" w:eastAsiaTheme="minorHAnsi" w:hAnsiTheme="minorHAnsi" w:cstheme="minorBidi"/>
+          <w:color w:val="auto"/>
+          <w:sz w:val="22"/>
+          <w:szCs w:val="22"/>
+        </w:rPr>
         <w:id w:val="1182776814"/>
         <w:docPartObj>
           <w:docPartGallery w:val="Table of Contents"/>
@@ -175,13 +934,9 @@
       </w:sdtPr>
       <w:sdtEndPr>
         <w:rPr>
-          <w:rFonts w:asciiTheme="minorHAnsi" w:eastAsiaTheme="minorHAnsi" w:hAnsiTheme="minorHAnsi" w:cstheme="minorBidi"/>
           <w:b/>
           <w:bCs/>
           <w:noProof/>
-          <w:color w:val="auto"/>
-          <w:sz w:val="22"/>
-          <w:szCs w:val="22"/>
         </w:rPr>
       </w:sdtEndPr>
       <w:sdtContent>
@@ -214,7 +969,7 @@
           <w:r>
             <w:fldChar w:fldCharType="separate"/>
           </w:r>
-          <w:hyperlink w:anchor="_Toc116321041" w:history="1">
+          <w:hyperlink w:anchor="_Toc118550930" w:history="1">
             <w:r>
               <w:rPr>
                 <w:rStyle w:val="Hyperlink"/>
@@ -257,7 +1012,7 @@
                 <w:noProof/>
                 <w:webHidden/>
               </w:rPr>
-              <w:instrText xml:space="preserve"> PAGEREF _Toc116321041 \h </w:instrText>
+              <w:instrText xml:space="preserve"> PAGEREF _Toc118550930 \h </w:instrText>
             </w:r>
             <w:r>
               <w:rPr>
@@ -277,7 +1032,7 @@
                 <w:noProof/>
                 <w:webHidden/>
               </w:rPr>
-              <w:t>3</w:t>
+              <w:t>2</w:t>
             </w:r>
             <w:r>
               <w:rPr>
@@ -299,7 +1054,7 @@
               <w:noProof/>
             </w:rPr>
           </w:pPr>
-          <w:hyperlink w:anchor="_Toc116321042" w:history="1">
+          <w:hyperlink w:anchor="_Toc118550931" w:history="1">
             <w:r>
               <w:rPr>
                 <w:rStyle w:val="Hyperlink"/>
@@ -327,7 +1082,7 @@
                 <w:noProof/>
                 <w:webHidden/>
               </w:rPr>
-              <w:instrText xml:space="preserve"> PAGEREF _Toc116321042 \h </w:instrText>
+              <w:instrText xml:space="preserve"> PAGEREF _Toc118550931 \h </w:instrText>
             </w:r>
             <w:r>
               <w:rPr>
@@ -347,7 +1102,7 @@
                 <w:noProof/>
                 <w:webHidden/>
               </w:rPr>
-              <w:t>3</w:t>
+              <w:t>2</w:t>
             </w:r>
             <w:r>
               <w:rPr>
@@ -369,7 +1124,7 @@
               <w:noProof/>
             </w:rPr>
           </w:pPr>
-          <w:hyperlink w:anchor="_Toc116321043" w:history="1">
+          <w:hyperlink w:anchor="_Toc118550932" w:history="1">
             <w:r>
               <w:rPr>
                 <w:rStyle w:val="Hyperlink"/>
@@ -396,7 +1151,7 @@
                 <w:noProof/>
                 <w:webHidden/>
               </w:rPr>
-              <w:instrText xml:space="preserve"> PAGEREF _Toc116321043 \h </w:instrText>
+              <w:instrText xml:space="preserve"> PAGEREF _Toc118550932 \h </w:instrText>
             </w:r>
             <w:r>
               <w:rPr>
@@ -416,7 +1171,7 @@
                 <w:noProof/>
                 <w:webHidden/>
               </w:rPr>
-              <w:t>3</w:t>
+              <w:t>2</w:t>
             </w:r>
             <w:r>
               <w:rPr>
@@ -439,7 +1194,7 @@
               <w:noProof/>
             </w:rPr>
           </w:pPr>
-          <w:hyperlink w:anchor="_Toc116321044" w:history="1">
+          <w:hyperlink w:anchor="_Toc118550933" w:history="1">
             <w:r>
               <w:rPr>
                 <w:rStyle w:val="Hyperlink"/>
@@ -480,7 +1235,7 @@
                 <w:noProof/>
                 <w:webHidden/>
               </w:rPr>
-              <w:instrText xml:space="preserve"> PAGEREF _Toc116321044 \h </w:instrText>
+              <w:instrText xml:space="preserve"> PAGEREF _Toc118550933 \h </w:instrText>
             </w:r>
             <w:r>
               <w:rPr>
@@ -500,7 +1255,7 @@
                 <w:noProof/>
                 <w:webHidden/>
               </w:rPr>
-              <w:t>3</w:t>
+              <w:t>2</w:t>
             </w:r>
             <w:r>
               <w:rPr>
@@ -523,7 +1278,7 @@
               <w:noProof/>
             </w:rPr>
           </w:pPr>
-          <w:hyperlink w:anchor="_Toc116321045" w:history="1">
+          <w:hyperlink w:anchor="_Toc118550934" w:history="1">
             <w:r>
               <w:rPr>
                 <w:rStyle w:val="Hyperlink"/>
@@ -564,7 +1319,7 @@
                 <w:noProof/>
                 <w:webHidden/>
               </w:rPr>
-              <w:instrText xml:space="preserve"> PAGEREF _Toc116321045 \h </w:instrText>
+              <w:instrText xml:space="preserve"> PAGEREF _Toc118550934 \h </w:instrText>
             </w:r>
             <w:r>
               <w:rPr>
@@ -584,7 +1339,7 @@
                 <w:noProof/>
                 <w:webHidden/>
               </w:rPr>
-              <w:t>3</w:t>
+              <w:t>2</w:t>
             </w:r>
             <w:r>
               <w:rPr>
@@ -606,7 +1361,7 @@
               <w:noProof/>
             </w:rPr>
           </w:pPr>
-          <w:hyperlink w:anchor="_Toc116321046" w:history="1">
+          <w:hyperlink w:anchor="_Toc118550935" w:history="1">
             <w:r>
               <w:rPr>
                 <w:rStyle w:val="Hyperlink"/>
@@ -633,7 +1388,7 @@
                 <w:noProof/>
                 <w:webHidden/>
               </w:rPr>
-              <w:instrText xml:space="preserve"> PAGEREF _Toc116321046 \h </w:instrText>
+              <w:instrText xml:space="preserve"> PAGEREF _Toc118550935 \h </w:instrText>
             </w:r>
             <w:r>
               <w:rPr>
@@ -653,7 +1408,7 @@
                 <w:noProof/>
                 <w:webHidden/>
               </w:rPr>
-              <w:t>4</w:t>
+              <w:t>3</w:t>
             </w:r>
             <w:r>
               <w:rPr>
@@ -676,7 +1431,7 @@
               <w:noProof/>
             </w:rPr>
           </w:pPr>
-          <w:hyperlink w:anchor="_Toc116321047" w:history="1">
+          <w:hyperlink w:anchor="_Toc118550936" w:history="1">
             <w:r>
               <w:rPr>
                 <w:rStyle w:val="Hyperlink"/>
@@ -717,7 +1472,7 @@
                 <w:noProof/>
                 <w:webHidden/>
               </w:rPr>
-              <w:instrText xml:space="preserve"> PAGEREF _Toc116321047 \h </w:instrText>
+              <w:instrText xml:space="preserve"> PAGEREF _Toc118550936 \h </w:instrText>
             </w:r>
             <w:r>
               <w:rPr>
@@ -737,7 +1492,7 @@
                 <w:noProof/>
                 <w:webHidden/>
               </w:rPr>
-              <w:t>4</w:t>
+              <w:t>3</w:t>
             </w:r>
             <w:r>
               <w:rPr>
@@ -759,7 +1514,7 @@
               <w:noProof/>
             </w:rPr>
           </w:pPr>
-          <w:hyperlink w:anchor="_Toc116321048" w:history="1">
+          <w:hyperlink w:anchor="_Toc118550937" w:history="1">
             <w:r>
               <w:rPr>
                 <w:rStyle w:val="Hyperlink"/>
@@ -786,7 +1541,7 @@
                 <w:noProof/>
                 <w:webHidden/>
               </w:rPr>
-              <w:instrText xml:space="preserve"> PAGEREF _Toc116321048 \h </w:instrText>
+              <w:instrText xml:space="preserve"> PAGEREF _Toc118550937 \h </w:instrText>
             </w:r>
             <w:r>
               <w:rPr>
@@ -806,7 +1561,7 @@
                 <w:noProof/>
                 <w:webHidden/>
               </w:rPr>
-              <w:t>4</w:t>
+              <w:t>3</w:t>
             </w:r>
             <w:r>
               <w:rPr>
@@ -828,7 +1583,7 @@
               <w:noProof/>
             </w:rPr>
           </w:pPr>
-          <w:hyperlink w:anchor="_Toc116321049" w:history="1">
+          <w:hyperlink w:anchor="_Toc118550938" w:history="1">
             <w:r>
               <w:rPr>
                 <w:rStyle w:val="Hyperlink"/>
@@ -855,7 +1610,7 @@
                 <w:noProof/>
                 <w:webHidden/>
               </w:rPr>
-              <w:instrText xml:space="preserve"> PAGEREF _Toc116321049 \h </w:instrText>
+              <w:instrText xml:space="preserve"> PAGEREF _Toc118550938 \h </w:instrText>
             </w:r>
             <w:r>
               <w:rPr>
@@ -875,7 +1630,7 @@
                 <w:noProof/>
                 <w:webHidden/>
               </w:rPr>
-              <w:t>5</w:t>
+              <w:t>4</w:t>
             </w:r>
             <w:r>
               <w:rPr>
@@ -898,7 +1653,7 @@
               <w:noProof/>
             </w:rPr>
           </w:pPr>
-          <w:hyperlink w:anchor="_Toc116321050" w:history="1">
+          <w:hyperlink w:anchor="_Toc118550939" w:history="1">
             <w:r>
               <w:rPr>
                 <w:rStyle w:val="Hyperlink"/>
@@ -939,7 +1694,7 @@
                 <w:noProof/>
                 <w:webHidden/>
               </w:rPr>
-              <w:instrText xml:space="preserve"> PAGEREF _Toc116321050 \h </w:instrText>
+              <w:instrText xml:space="preserve"> PAGEREF _Toc118550939 \h </w:instrText>
             </w:r>
             <w:r>
               <w:rPr>
@@ -959,7 +1714,7 @@
                 <w:noProof/>
                 <w:webHidden/>
               </w:rPr>
-              <w:t>7</w:t>
+              <w:t>6</w:t>
             </w:r>
             <w:r>
               <w:rPr>
@@ -1009,7 +1764,7 @@
           <w:sz w:val="44"/>
         </w:rPr>
       </w:pPr>
-      <w:bookmarkStart w:id="0" w:name="_Toc116321041"/>
+      <w:bookmarkStart w:id="0" w:name="_Toc118550930"/>
       <w:r>
         <w:rPr>
           <w:rFonts w:cstheme="majorHAnsi"/>
@@ -1066,7 +1821,7 @@
           <w:shd w:val="clear" w:color="auto" w:fill="FFFFFF"/>
         </w:rPr>
       </w:pPr>
-      <w:bookmarkStart w:id="1" w:name="_Toc116321042"/>
+      <w:bookmarkStart w:id="1" w:name="_Toc118550931"/>
       <w:r>
         <w:rPr>
           <w:sz w:val="28"/>
@@ -1112,7 +1867,23 @@
           <w:sz w:val="32"/>
           <w:szCs w:val="32"/>
         </w:rPr>
-        <w:t>In my case I use for each object a different service, repository and controller class plus each object works and is responsible only for his information</w:t>
+        <w:t xml:space="preserve">In my case I use for each object a different service, repository and controller class plus each object works and is responsible only for </w:t>
+      </w:r>
+      <w:r>
+        <w:rPr>
+          <w:rFonts w:asciiTheme="majorHAnsi" w:hAnsiTheme="majorHAnsi" w:cstheme="majorHAnsi"/>
+          <w:sz w:val="32"/>
+          <w:szCs w:val="32"/>
+        </w:rPr>
+        <w:t>its</w:t>
+      </w:r>
+      <w:r>
+        <w:rPr>
+          <w:rFonts w:asciiTheme="majorHAnsi" w:hAnsiTheme="majorHAnsi" w:cstheme="majorHAnsi"/>
+          <w:sz w:val="32"/>
+          <w:szCs w:val="32"/>
+        </w:rPr>
+        <w:t xml:space="preserve"> information</w:t>
       </w:r>
       <w:r>
         <w:rPr>
@@ -1130,7 +1901,7 @@
           <w:sz w:val="28"/>
         </w:rPr>
       </w:pPr>
-      <w:bookmarkStart w:id="2" w:name="_Toc116321043"/>
+      <w:bookmarkStart w:id="2" w:name="_Toc118550932"/>
       <w:r>
         <w:rPr>
           <w:sz w:val="28"/>
@@ -1154,15 +1925,15 @@
         </w:numPr>
         <w:rPr>
           <w:rFonts w:asciiTheme="majorHAnsi" w:hAnsiTheme="majorHAnsi" w:cstheme="majorHAnsi"/>
-          <w:sz w:val="36"/>
-          <w:szCs w:val="36"/>
-        </w:rPr>
-      </w:pPr>
-      <w:r>
-        <w:rPr>
-          <w:rFonts w:asciiTheme="majorHAnsi" w:hAnsiTheme="majorHAnsi" w:cstheme="majorHAnsi"/>
-          <w:sz w:val="36"/>
-          <w:szCs w:val="36"/>
+          <w:sz w:val="32"/>
+          <w:szCs w:val="32"/>
+        </w:rPr>
+      </w:pPr>
+      <w:r>
+        <w:rPr>
+          <w:rFonts w:asciiTheme="majorHAnsi" w:hAnsiTheme="majorHAnsi" w:cstheme="majorHAnsi"/>
+          <w:sz w:val="32"/>
+          <w:szCs w:val="32"/>
           <w:shd w:val="clear" w:color="auto" w:fill="FFFFFF"/>
         </w:rPr>
         <w:t>In </w:t>
@@ -1173,8 +1944,8 @@
             <w:rStyle w:val="Hyperlink"/>
             <w:rFonts w:asciiTheme="majorHAnsi" w:hAnsiTheme="majorHAnsi" w:cstheme="majorHAnsi"/>
             <w:color w:val="auto"/>
-            <w:sz w:val="36"/>
-            <w:szCs w:val="36"/>
+            <w:sz w:val="32"/>
+            <w:szCs w:val="32"/>
             <w:u w:val="none"/>
             <w:shd w:val="clear" w:color="auto" w:fill="FFFFFF"/>
           </w:rPr>
@@ -1184,8 +1955,8 @@
       <w:r>
         <w:rPr>
           <w:rFonts w:asciiTheme="majorHAnsi" w:hAnsiTheme="majorHAnsi" w:cstheme="majorHAnsi"/>
-          <w:sz w:val="36"/>
-          <w:szCs w:val="36"/>
+          <w:sz w:val="32"/>
+          <w:szCs w:val="32"/>
           <w:shd w:val="clear" w:color="auto" w:fill="FFFFFF"/>
         </w:rPr>
         <w:t>, the </w:t>
@@ -1194,8 +1965,8 @@
         <w:rPr>
           <w:rFonts w:asciiTheme="majorHAnsi" w:hAnsiTheme="majorHAnsi" w:cstheme="majorHAnsi"/>
           <w:bCs/>
-          <w:sz w:val="36"/>
-          <w:szCs w:val="36"/>
+          <w:sz w:val="32"/>
+          <w:szCs w:val="32"/>
           <w:shd w:val="clear" w:color="auto" w:fill="FFFFFF"/>
         </w:rPr>
         <w:t>open–closed principle</w:t>
@@ -1203,8 +1974,8 @@
       <w:r>
         <w:rPr>
           <w:rFonts w:asciiTheme="majorHAnsi" w:hAnsiTheme="majorHAnsi" w:cstheme="majorHAnsi"/>
-          <w:sz w:val="36"/>
-          <w:szCs w:val="36"/>
+          <w:sz w:val="32"/>
+          <w:szCs w:val="32"/>
           <w:shd w:val="clear" w:color="auto" w:fill="FFFFFF"/>
         </w:rPr>
         <w:t> states "</w:t>
@@ -1212,10 +1983,9 @@
       <w:r>
         <w:rPr>
           <w:rFonts w:asciiTheme="majorHAnsi" w:hAnsiTheme="majorHAnsi" w:cstheme="majorHAnsi"/>
-          <w:i/>
           <w:iCs/>
-          <w:sz w:val="36"/>
-          <w:szCs w:val="36"/>
+          <w:sz w:val="32"/>
+          <w:szCs w:val="32"/>
           <w:shd w:val="clear" w:color="auto" w:fill="FFFFFF"/>
         </w:rPr>
         <w:t>software entities (classes, modules, functions, etc.) should be open for extension, but closed for modification</w:t>
@@ -1223,62 +1993,29 @@
       <w:r>
         <w:rPr>
           <w:rFonts w:asciiTheme="majorHAnsi" w:hAnsiTheme="majorHAnsi" w:cstheme="majorHAnsi"/>
-          <w:sz w:val="36"/>
-          <w:szCs w:val="36"/>
+          <w:sz w:val="32"/>
+          <w:szCs w:val="32"/>
           <w:shd w:val="clear" w:color="auto" w:fill="FFFFFF"/>
         </w:rPr>
-        <w:t>";</w:t>
-      </w:r>
-      <w:hyperlink r:id="rId9" w:anchor="cite_note-:0-1" w:history="1">
+        <w:t>"</w:t>
+      </w:r>
+      <w:r>
+        <w:rPr>
+          <w:rFonts w:asciiTheme="majorHAnsi" w:hAnsiTheme="majorHAnsi" w:cstheme="majorHAnsi"/>
+          <w:sz w:val="32"/>
+          <w:szCs w:val="32"/>
+          <w:shd w:val="clear" w:color="auto" w:fill="FFFFFF"/>
+        </w:rPr>
+        <w:t> that is, such an entity can allow its behavior to be extended without modifying its </w:t>
+      </w:r>
+      <w:hyperlink r:id="rId9" w:tooltip="Source code" w:history="1">
         <w:r>
           <w:rPr>
             <w:rStyle w:val="Hyperlink"/>
             <w:rFonts w:asciiTheme="majorHAnsi" w:hAnsiTheme="majorHAnsi" w:cstheme="majorHAnsi"/>
             <w:color w:val="auto"/>
-            <w:sz w:val="36"/>
-            <w:szCs w:val="36"/>
-            <w:u w:val="none"/>
-            <w:shd w:val="clear" w:color="auto" w:fill="FFFFFF"/>
-            <w:vertAlign w:val="superscript"/>
-          </w:rPr>
-          <w:t>[1]</w:t>
-        </w:r>
-      </w:hyperlink>
-      <w:r>
-        <w:rPr>
-          <w:rFonts w:asciiTheme="majorHAnsi" w:hAnsiTheme="majorHAnsi" w:cstheme="majorHAnsi"/>
-          <w:sz w:val="36"/>
-          <w:szCs w:val="36"/>
-          <w:shd w:val="clear" w:color="auto" w:fill="FFFFFF"/>
-        </w:rPr>
-        <w:t xml:space="preserve"> that is, such an entity can allow its </w:t>
-      </w:r>
-      <w:r>
-        <w:rPr>
-          <w:rFonts w:asciiTheme="majorHAnsi" w:hAnsiTheme="majorHAnsi" w:cstheme="majorHAnsi"/>
-          <w:sz w:val="36"/>
-          <w:szCs w:val="36"/>
-          <w:shd w:val="clear" w:color="auto" w:fill="FFFFFF"/>
-        </w:rPr>
-        <w:t>behavior</w:t>
-      </w:r>
-      <w:r>
-        <w:rPr>
-          <w:rFonts w:asciiTheme="majorHAnsi" w:hAnsiTheme="majorHAnsi" w:cstheme="majorHAnsi"/>
-          <w:sz w:val="36"/>
-          <w:szCs w:val="36"/>
-          <w:shd w:val="clear" w:color="auto" w:fill="FFFFFF"/>
-        </w:rPr>
-        <w:t xml:space="preserve"> to be extended without modifying its </w:t>
-      </w:r>
-      <w:hyperlink r:id="rId10" w:tooltip="Source code" w:history="1">
-        <w:r>
-          <w:rPr>
-            <w:rStyle w:val="Hyperlink"/>
-            <w:rFonts w:asciiTheme="majorHAnsi" w:hAnsiTheme="majorHAnsi" w:cstheme="majorHAnsi"/>
-            <w:color w:val="auto"/>
-            <w:sz w:val="36"/>
-            <w:szCs w:val="36"/>
+            <w:sz w:val="32"/>
+            <w:szCs w:val="32"/>
             <w:u w:val="none"/>
             <w:shd w:val="clear" w:color="auto" w:fill="FFFFFF"/>
           </w:rPr>
@@ -1288,11 +2025,38 @@
       <w:r>
         <w:rPr>
           <w:rFonts w:asciiTheme="majorHAnsi" w:hAnsiTheme="majorHAnsi" w:cstheme="majorHAnsi"/>
-          <w:sz w:val="36"/>
-          <w:szCs w:val="36"/>
+          <w:sz w:val="32"/>
+          <w:szCs w:val="32"/>
           <w:shd w:val="clear" w:color="auto" w:fill="FFFFFF"/>
         </w:rPr>
         <w:t>.</w:t>
+      </w:r>
+      <w:r>
+        <w:rPr>
+          <w:rFonts w:asciiTheme="majorHAnsi" w:hAnsiTheme="majorHAnsi" w:cstheme="majorHAnsi"/>
+          <w:sz w:val="32"/>
+          <w:szCs w:val="32"/>
+          <w:shd w:val="clear" w:color="auto" w:fill="FFFFFF"/>
+        </w:rPr>
+        <w:t xml:space="preserve">  </w:t>
+      </w:r>
+      <w:r>
+        <w:rPr>
+          <w:rFonts w:asciiTheme="majorHAnsi" w:hAnsiTheme="majorHAnsi" w:cstheme="majorHAnsi"/>
+          <w:sz w:val="32"/>
+          <w:szCs w:val="32"/>
+          <w:shd w:val="clear" w:color="auto" w:fill="FFFFFF"/>
+        </w:rPr>
+        <w:t>The open-close principle is mainly used via inheritance which i</w:t>
+      </w:r>
+      <w:r>
+        <w:rPr>
+          <w:rFonts w:asciiTheme="majorHAnsi" w:hAnsiTheme="majorHAnsi" w:cstheme="majorHAnsi"/>
+          <w:sz w:val="32"/>
+          <w:szCs w:val="32"/>
+          <w:shd w:val="clear" w:color="auto" w:fill="FFFFFF"/>
+        </w:rPr>
+        <w:t>s not applicable for my project.</w:t>
       </w:r>
     </w:p>
     <w:p>
@@ -1314,7 +2078,7 @@
         </w:rPr>
         <w:t xml:space="preserve"> </w:t>
       </w:r>
-      <w:bookmarkStart w:id="3" w:name="_Toc116321044"/>
+      <w:bookmarkStart w:id="3" w:name="_Toc118550933"/>
       <w:r>
         <w:rPr>
           <w:sz w:val="28"/>
@@ -1392,7 +2156,47 @@
           <w:szCs w:val="32"/>
           <w:shd w:val="clear" w:color="auto" w:fill="FFFFFF"/>
         </w:rPr>
-        <w:t>, that was initially introduced by Barbara Liskov in a 1988 conference keynote address titled Data abstraction and hierarchy.</w:t>
+        <w:t>, that was initially introduced by Barbara Liskov</w:t>
+      </w:r>
+      <w:r>
+        <w:rPr>
+          <w:rFonts w:asciiTheme="majorHAnsi" w:hAnsiTheme="majorHAnsi" w:cstheme="majorHAnsi"/>
+          <w:color w:val="111111"/>
+          <w:sz w:val="32"/>
+          <w:szCs w:val="32"/>
+          <w:shd w:val="clear" w:color="auto" w:fill="FFFFFF"/>
+        </w:rPr>
+        <w:t xml:space="preserve">. </w:t>
+      </w:r>
+      <w:r>
+        <w:rPr>
+          <w:rFonts w:asciiTheme="majorHAnsi" w:hAnsiTheme="majorHAnsi" w:cstheme="majorHAnsi"/>
+          <w:color w:val="111111"/>
+          <w:sz w:val="32"/>
+          <w:szCs w:val="32"/>
+          <w:shd w:val="clear" w:color="auto" w:fill="FFFFFF"/>
+        </w:rPr>
+        <w:t>When inheritance is not applied, so is not Liskov</w:t>
+      </w:r>
+      <w:r>
+        <w:rPr>
+          <w:rFonts w:asciiTheme="majorHAnsi" w:hAnsiTheme="majorHAnsi" w:cstheme="majorHAnsi"/>
+          <w:color w:val="111111"/>
+          <w:sz w:val="32"/>
+          <w:szCs w:val="32"/>
+          <w:shd w:val="clear" w:color="auto" w:fill="FFFFFF"/>
+        </w:rPr>
+        <w:t xml:space="preserve"> Substitution</w:t>
+      </w:r>
+      <w:r>
+        <w:rPr>
+          <w:rFonts w:asciiTheme="majorHAnsi" w:hAnsiTheme="majorHAnsi" w:cstheme="majorHAnsi"/>
+          <w:color w:val="111111"/>
+          <w:sz w:val="32"/>
+          <w:szCs w:val="32"/>
+          <w:shd w:val="clear" w:color="auto" w:fill="FFFFFF"/>
+        </w:rPr>
+        <w:t>.</w:t>
       </w:r>
     </w:p>
     <w:p>
@@ -1414,7 +2218,7 @@
         </w:rPr>
         <w:t xml:space="preserve"> </w:t>
       </w:r>
-      <w:bookmarkStart w:id="4" w:name="_Toc116321045"/>
+      <w:bookmarkStart w:id="4" w:name="_Toc118550934"/>
       <w:r>
         <w:rPr>
           <w:sz w:val="28"/>
@@ -1460,7 +2264,7 @@
         </w:rPr>
         <w:t>In the field of </w:t>
       </w:r>
-      <w:hyperlink r:id="rId11" w:tooltip="Software engineering" w:history="1">
+      <w:hyperlink r:id="rId10" w:tooltip="Software engineering" w:history="1">
         <w:r>
           <w:rPr>
             <w:rStyle w:val="Hyperlink"/>
@@ -1521,7 +2325,7 @@
         </w:rPr>
         <w:t>) states that no code should be forced to depend on </w:t>
       </w:r>
-      <w:hyperlink r:id="rId12" w:tooltip="Method (computer programming)" w:history="1">
+      <w:hyperlink r:id="rId11" w:tooltip="Method (computer programming)" w:history="1">
         <w:r>
           <w:rPr>
             <w:rStyle w:val="Hyperlink"/>
@@ -1560,18 +2364,9 @@
           <w:szCs w:val="32"/>
           <w:shd w:val="clear" w:color="auto" w:fill="FFFFFF"/>
         </w:rPr>
-        <w:t xml:space="preserve"> </w:t>
-      </w:r>
-      <w:r>
-        <w:rPr>
-          <w:rFonts w:asciiTheme="majorHAnsi" w:hAnsiTheme="majorHAnsi" w:cstheme="majorHAnsi"/>
-          <w:sz w:val="32"/>
-          <w:szCs w:val="32"/>
-          <w:shd w:val="clear" w:color="auto" w:fill="FFFFFF"/>
-        </w:rPr>
-        <w:t>ISP splits </w:t>
-      </w:r>
-      <w:hyperlink r:id="rId13" w:tooltip="Interface (computing)" w:history="1">
+        <w:t xml:space="preserve"> ISP splits </w:t>
+      </w:r>
+      <w:hyperlink r:id="rId12" w:tooltip="Interface (computing)" w:history="1">
         <w:r>
           <w:rPr>
             <w:rStyle w:val="Hyperlink"/>
@@ -1607,7 +2402,6 @@
       <w:r>
         <w:rPr>
           <w:rFonts w:asciiTheme="majorHAnsi" w:hAnsiTheme="majorHAnsi" w:cstheme="majorHAnsi"/>
-          <w:i/>
           <w:iCs/>
           <w:sz w:val="32"/>
           <w:szCs w:val="32"/>
@@ -1623,6 +2417,24 @@
           <w:shd w:val="clear" w:color="auto" w:fill="FFFFFF"/>
         </w:rPr>
         <w:t>s.</w:t>
+      </w:r>
+      <w:r>
+        <w:rPr>
+          <w:rFonts w:asciiTheme="majorHAnsi" w:hAnsiTheme="majorHAnsi" w:cstheme="majorHAnsi"/>
+          <w:sz w:val="32"/>
+          <w:szCs w:val="32"/>
+          <w:shd w:val="clear" w:color="auto" w:fill="FFFFFF"/>
+        </w:rPr>
+        <w:t xml:space="preserve"> </w:t>
+      </w:r>
+      <w:r>
+        <w:rPr>
+          <w:rFonts w:asciiTheme="majorHAnsi" w:hAnsiTheme="majorHAnsi" w:cstheme="majorHAnsi"/>
+          <w:sz w:val="32"/>
+          <w:szCs w:val="32"/>
+          <w:shd w:val="clear" w:color="auto" w:fill="FFFFFF"/>
+        </w:rPr>
+        <w:t>Each service class implements separate service interface and each repository is represented by separate interfaces.</w:t>
       </w:r>
     </w:p>
     <w:p>
@@ -1632,7 +2444,7 @@
           <w:sz w:val="28"/>
         </w:rPr>
       </w:pPr>
-      <w:bookmarkStart w:id="5" w:name="_Toc116321046"/>
+      <w:bookmarkStart w:id="5" w:name="_Toc118550935"/>
       <w:r>
         <w:rPr>
           <w:sz w:val="28"/>
@@ -1654,11 +2466,6 @@
           <w:ilvl w:val="0"/>
           <w:numId w:val="2"/>
         </w:numPr>
-        <w:rPr>
-          <w:rFonts w:asciiTheme="majorHAnsi" w:hAnsiTheme="majorHAnsi" w:cstheme="majorHAnsi"/>
-          <w:sz w:val="32"/>
-          <w:szCs w:val="32"/>
-        </w:rPr>
       </w:pPr>
       <w:r>
         <w:rPr>
@@ -1671,24 +2478,17 @@
         </w:rPr>
         <w:t>Dependency inversion talks about the coupling between the different classes or modules. It focuses on the approach where the higher classes are not dependent on the lower classes instead depend upon the abstraction of the lower classes. </w:t>
       </w:r>
+      <w:r>
+        <w:t xml:space="preserve"> </w:t>
+      </w:r>
     </w:p>
     <w:p>
       <w:pPr>
         <w:pStyle w:val="ListParagraph"/>
         <w:ind w:left="840"/>
       </w:pPr>
-    </w:p>
-    <w:p>
-      <w:pPr>
-        <w:pStyle w:val="ListParagraph"/>
-        <w:ind w:left="840"/>
-      </w:pPr>
-    </w:p>
-    <w:p>
-      <w:pPr>
-        <w:pStyle w:val="ListParagraph"/>
-        <w:ind w:left="840"/>
-      </w:pPr>
+      <w:bookmarkStart w:id="6" w:name="_GoBack"/>
+      <w:bookmarkEnd w:id="6"/>
     </w:p>
     <w:p>
       <w:pPr>
@@ -1708,31 +2508,31 @@
           <w:szCs w:val="40"/>
         </w:rPr>
       </w:pPr>
-      <w:bookmarkStart w:id="6" w:name="_Toc116321047"/>
+      <w:bookmarkStart w:id="7" w:name="_Toc118550936"/>
       <w:r>
         <w:rPr>
           <w:sz w:val="40"/>
           <w:szCs w:val="40"/>
         </w:rPr>
         <w:t>C4 Architecture</w:t>
-      </w:r>
-      <w:bookmarkEnd w:id="6"/>
-    </w:p>
-    <w:p>
-      <w:pPr>
-        <w:pStyle w:val="Heading2"/>
-      </w:pPr>
-      <w:bookmarkStart w:id="7" w:name="_Toc116321048"/>
-      <w:r>
-        <w:t xml:space="preserve">2.1 </w:t>
-      </w:r>
-      <w:r>
-        <w:t>System Context C1(System, users, dependencies)</w:t>
       </w:r>
       <w:bookmarkEnd w:id="7"/>
     </w:p>
     <w:p>
       <w:pPr>
+        <w:pStyle w:val="Heading2"/>
+      </w:pPr>
+      <w:bookmarkStart w:id="8" w:name="_Toc118550937"/>
+      <w:r>
+        <w:t xml:space="preserve">2.1 </w:t>
+      </w:r>
+      <w:r>
+        <w:t>System Context C1(System, users, dependencies)</w:t>
+      </w:r>
+      <w:bookmarkEnd w:id="8"/>
+    </w:p>
+    <w:p>
+      <w:pPr>
         <w:pStyle w:val="ListParagraph"/>
         <w:ind w:left="840"/>
         <w:jc w:val="center"/>
@@ -1742,7 +2542,7 @@
           <w:noProof/>
         </w:rPr>
         <w:drawing>
-          <wp:inline distT="0" distB="0" distL="0" distR="0" wp14:anchorId="153D3DDF" wp14:editId="697B5592">
+          <wp:inline distT="0" distB="0" distL="0" distR="0" wp14:anchorId="45010F9C" wp14:editId="54C0B2AE">
             <wp:extent cx="5607170" cy="4343161"/>
             <wp:effectExtent l="0" t="0" r="0" b="635"/>
             <wp:docPr id="1" name="Picture 1"/>
@@ -1757,7 +2557,7 @@
                     <pic:cNvPicPr/>
                   </pic:nvPicPr>
                   <pic:blipFill>
-                    <a:blip r:embed="rId14">
+                    <a:blip r:embed="rId13">
                       <a:extLst>
                         <a:ext uri="{28A0092B-C50C-407E-A947-70E740481C1C}">
                           <a14:useLocalDpi xmlns:a14="http://schemas.microsoft.com/office/drawing/2010/main" val="0"/>
@@ -1842,14 +2642,14 @@
       <w:pPr>
         <w:pStyle w:val="Heading2"/>
       </w:pPr>
-      <w:bookmarkStart w:id="8" w:name="_Toc116321049"/>
+      <w:bookmarkStart w:id="9" w:name="_Toc118550938"/>
       <w:r>
         <w:t xml:space="preserve">2.2 </w:t>
       </w:r>
       <w:r>
         <w:t>Containers and technology C2</w:t>
       </w:r>
-      <w:bookmarkEnd w:id="8"/>
+      <w:bookmarkEnd w:id="9"/>
     </w:p>
     <w:p>
       <w:pPr>
@@ -1862,7 +2662,7 @@
           <w:noProof/>
         </w:rPr>
         <w:drawing>
-          <wp:inline distT="0" distB="0" distL="0" distR="0" wp14:anchorId="3B8EBFC5" wp14:editId="6E5FBA76">
+          <wp:inline distT="0" distB="0" distL="0" distR="0" wp14:anchorId="7F93A356" wp14:editId="5DEE0A2F">
             <wp:extent cx="5613525" cy="4339087"/>
             <wp:effectExtent l="0" t="0" r="6350" b="4445"/>
             <wp:docPr id="2" name="Picture 2"/>
@@ -1877,7 +2677,7 @@
                     <pic:cNvPicPr/>
                   </pic:nvPicPr>
                   <pic:blipFill>
-                    <a:blip r:embed="rId15">
+                    <a:blip r:embed="rId14">
                       <a:extLst>
                         <a:ext uri="{28A0092B-C50C-407E-A947-70E740481C1C}">
                           <a14:useLocalDpi xmlns:a14="http://schemas.microsoft.com/office/drawing/2010/main" val="0"/>
@@ -2053,23 +2853,7 @@
           <w:sz w:val="32"/>
           <w:szCs w:val="32"/>
         </w:rPr>
-        <w:t xml:space="preserve">On the other hand, the back end (where the magic happens) is built using Spring and programmed in Java language. How does it contribute? </w:t>
-      </w:r>
-      <w:r>
-        <w:rPr>
-          <w:rFonts w:asciiTheme="majorHAnsi" w:hAnsiTheme="majorHAnsi" w:cstheme="majorHAnsi"/>
-          <w:sz w:val="32"/>
-          <w:szCs w:val="32"/>
-        </w:rPr>
-        <w:t xml:space="preserve">Spring </w:t>
-      </w:r>
-      <w:r>
-        <w:rPr>
-          <w:rFonts w:asciiTheme="majorHAnsi" w:hAnsiTheme="majorHAnsi" w:cstheme="majorHAnsi"/>
-          <w:sz w:val="32"/>
-          <w:szCs w:val="32"/>
-        </w:rPr>
-        <w:t xml:space="preserve">provides packages and libraries which require less code in order to implement faster and take less </w:t>
+        <w:t xml:space="preserve">On the other hand, the back end (where the magic happens) is built using Spring and programmed in Java language. How does it contribute? Spring provides packages and libraries which require less code in order to implement faster and take less </w:t>
       </w:r>
       <w:r>
         <w:rPr>
@@ -2181,7 +2965,7 @@
           <w:numId w:val="3"/>
         </w:numPr>
       </w:pPr>
-      <w:bookmarkStart w:id="9" w:name="_Toc116321050"/>
+      <w:bookmarkStart w:id="10" w:name="_Toc118550939"/>
       <w:r>
         <w:lastRenderedPageBreak/>
         <w:t>Components</w:t>
@@ -2189,7 +2973,7 @@
       <w:r>
         <w:t xml:space="preserve"> C3</w:t>
       </w:r>
-      <w:bookmarkEnd w:id="9"/>
+      <w:bookmarkEnd w:id="10"/>
     </w:p>
     <w:p>
       <w:pPr>
@@ -2217,7 +3001,7 @@
                     <pic:cNvPicPr/>
                   </pic:nvPicPr>
                   <pic:blipFill>
-                    <a:blip r:embed="rId16">
+                    <a:blip r:embed="rId15">
                       <a:extLst>
                         <a:ext uri="{28A0092B-C50C-407E-A947-70E740481C1C}">
                           <a14:useLocalDpi xmlns:a14="http://schemas.microsoft.com/office/drawing/2010/main" val="0"/>
@@ -2282,14 +3066,14 @@
           <w:tab w:val="left" w:pos="1083"/>
         </w:tabs>
       </w:pPr>
-      <w:bookmarkStart w:id="10" w:name="_GoBack"/>
-      <w:bookmarkEnd w:id="10"/>
     </w:p>
     <w:sectPr>
-      <w:footerReference w:type="default" r:id="rId17"/>
+      <w:footerReference w:type="default" r:id="rId16"/>
       <w:pgSz w:w="12240" w:h="15840"/>
       <w:pgMar w:top="1440" w:right="1440" w:bottom="1440" w:left="1440" w:header="720" w:footer="720" w:gutter="0"/>
+      <w:pgNumType w:start="0"/>
       <w:cols w:space="720"/>
+      <w:titlePg/>
       <w:docGrid w:linePitch="360"/>
     </w:sectPr>
   </w:body>
@@ -2359,7 +3143,7 @@
           <w:rPr>
             <w:noProof/>
           </w:rPr>
-          <w:t>7</w:t>
+          <w:t>5</w:t>
         </w:r>
         <w:r>
           <w:rPr>
@@ -3413,6 +4197,29 @@
     <w:uiPriority w:val="99"/>
     <w:rsid w:val="008E1522"/>
   </w:style>
+  <w:style w:type="paragraph" w:styleId="NoSpacing">
+    <w:name w:val="No Spacing"/>
+    <w:link w:val="NoSpacingChar"/>
+    <w:uiPriority w:val="1"/>
+    <w:qFormat/>
+    <w:rsid w:val="00EA589A"/>
+    <w:pPr>
+      <w:spacing w:after="0" w:line="240" w:lineRule="auto"/>
+    </w:pPr>
+    <w:rPr>
+      <w:rFonts w:eastAsiaTheme="minorEastAsia"/>
+    </w:rPr>
+  </w:style>
+  <w:style w:type="character" w:customStyle="1" w:styleId="NoSpacingChar">
+    <w:name w:val="No Spacing Char"/>
+    <w:basedOn w:val="DefaultParagraphFont"/>
+    <w:link w:val="NoSpacing"/>
+    <w:uiPriority w:val="1"/>
+    <w:rsid w:val="00EA589A"/>
+    <w:rPr>
+      <w:rFonts w:eastAsiaTheme="minorEastAsia"/>
+    </w:rPr>
+  </w:style>
 </w:styles>
 </file>
 
@@ -3682,7 +4489,7 @@
 </file>
 
 <file path=customXml/itemProps1.xml><?xml version="1.0" encoding="utf-8"?>
-<ds:datastoreItem xmlns:ds="http://schemas.openxmlformats.org/officeDocument/2006/customXml" ds:itemID="{25D67618-7440-437A-933E-4559BC29B9DB}">
+<ds:datastoreItem xmlns:ds="http://schemas.openxmlformats.org/officeDocument/2006/customXml" ds:itemID="{EAF3086C-A55C-4C45-BD5A-8339B2EA9F61}">
   <ds:schemaRefs>
     <ds:schemaRef ds:uri="http://schemas.openxmlformats.org/officeDocument/2006/bibliography"/>
   </ds:schemaRefs>

</xml_diff>